<commit_message>
minor update of documents
</commit_message>
<xml_diff>
--- a/Report.docx
+++ b/Report.docx
@@ -1014,7 +1014,41 @@
           <w:sz w:val="24"/>
           <w:szCs w:val="24"/>
         </w:rPr>
-        <w:t>Execute:</w:t>
+        <w:t>Run</w:t>
+      </w:r>
+      <w:r>
+        <w:rPr>
+          <w:rFonts w:ascii="Calibri" w:hAnsi="Calibri" w:cs="Calibri"/>
+          <w:sz w:val="24"/>
+          <w:szCs w:val="24"/>
+        </w:rPr>
+        <w:t>:</w:t>
+      </w:r>
+      <w:r>
+        <w:rPr>
+          <w:rFonts w:ascii="Calibri" w:hAnsi="Calibri" w:cs="Calibri"/>
+          <w:sz w:val="24"/>
+          <w:szCs w:val="24"/>
+        </w:rPr>
+        <w:t xml:space="preserve"> </w:t>
+      </w:r>
+      <w:proofErr w:type="spellStart"/>
+      <w:r>
+        <w:rPr>
+          <w:rFonts w:ascii="Calibri" w:hAnsi="Calibri" w:cs="Calibri"/>
+          <w:sz w:val="24"/>
+          <w:szCs w:val="24"/>
+        </w:rPr>
+        <w:t>mvn</w:t>
+      </w:r>
+      <w:proofErr w:type="spellEnd"/>
+      <w:r>
+        <w:rPr>
+          <w:rFonts w:ascii="Calibri" w:hAnsi="Calibri" w:cs="Calibri"/>
+          <w:sz w:val="24"/>
+          <w:szCs w:val="24"/>
+        </w:rPr>
+        <w:t xml:space="preserve"> clean compile</w:t>
       </w:r>
     </w:p>
     <w:p>
@@ -1038,7 +1072,157 @@
           <w:sz w:val="24"/>
           <w:szCs w:val="24"/>
         </w:rPr>
-        <w:t>make</w:t>
+        <w:t xml:space="preserve">Run: </w:t>
+      </w:r>
+      <w:proofErr w:type="spellStart"/>
+      <w:r>
+        <w:rPr>
+          <w:rFonts w:ascii="Calibri" w:hAnsi="Calibri" w:cs="Calibri"/>
+          <w:sz w:val="24"/>
+          <w:szCs w:val="24"/>
+        </w:rPr>
+        <w:t>mvn</w:t>
+      </w:r>
+      <w:proofErr w:type="spellEnd"/>
+      <w:r>
+        <w:rPr>
+          <w:rFonts w:ascii="Calibri" w:hAnsi="Calibri" w:cs="Calibri"/>
+          <w:sz w:val="24"/>
+          <w:szCs w:val="24"/>
+        </w:rPr>
+        <w:t xml:space="preserve"> </w:t>
+      </w:r>
+      <w:proofErr w:type="spellStart"/>
+      <w:r>
+        <w:rPr>
+          <w:rFonts w:ascii="Calibri" w:hAnsi="Calibri" w:cs="Calibri"/>
+          <w:sz w:val="24"/>
+          <w:szCs w:val="24"/>
+        </w:rPr>
+        <w:t>exec:java</w:t>
+      </w:r>
+      <w:proofErr w:type="spellEnd"/>
+      <w:r>
+        <w:rPr>
+          <w:rFonts w:ascii="Calibri" w:hAnsi="Calibri" w:cs="Calibri"/>
+          <w:sz w:val="24"/>
+          <w:szCs w:val="24"/>
+        </w:rPr>
+        <w:t xml:space="preserve"> -</w:t>
+      </w:r>
+      <w:proofErr w:type="spellStart"/>
+      <w:r>
+        <w:rPr>
+          <w:rFonts w:ascii="Calibri" w:hAnsi="Calibri" w:cs="Calibri"/>
+          <w:sz w:val="24"/>
+          <w:szCs w:val="24"/>
+        </w:rPr>
+        <w:t>Dexec.mainClass</w:t>
+      </w:r>
+      <w:proofErr w:type="spellEnd"/>
+      <w:r>
+        <w:rPr>
+          <w:rFonts w:ascii="Calibri" w:hAnsi="Calibri" w:cs="Calibri"/>
+          <w:sz w:val="24"/>
+          <w:szCs w:val="24"/>
+        </w:rPr>
+        <w:t>="</w:t>
+      </w:r>
+      <w:proofErr w:type="spellStart"/>
+      <w:r>
+        <w:rPr>
+          <w:rFonts w:ascii="Calibri" w:hAnsi="Calibri" w:cs="Calibri"/>
+          <w:sz w:val="24"/>
+          <w:szCs w:val="24"/>
+        </w:rPr>
+        <w:t>HtmlParser</w:t>
+      </w:r>
+      <w:proofErr w:type="spellEnd"/>
+      <w:r>
+        <w:rPr>
+          <w:rFonts w:ascii="Calibri" w:hAnsi="Calibri" w:cs="Calibri"/>
+          <w:sz w:val="24"/>
+          <w:szCs w:val="24"/>
+        </w:rPr>
+        <w:t>"</w:t>
+      </w:r>
+    </w:p>
+    <w:p>
+      <w:pPr>
+        <w:numPr>
+          <w:ilvl w:val="0"/>
+          <w:numId w:val="63"/>
+        </w:numPr>
+        <w:tabs>
+          <w:tab w:val="clear" w:pos="720"/>
+        </w:tabs>
+        <w:rPr>
+          <w:rFonts w:ascii="Calibri" w:hAnsi="Calibri" w:cs="Calibri"/>
+          <w:sz w:val="24"/>
+          <w:szCs w:val="24"/>
+        </w:rPr>
+      </w:pPr>
+      <w:r>
+        <w:rPr>
+          <w:rFonts w:ascii="Calibri" w:hAnsi="Calibri" w:cs="Calibri"/>
+          <w:sz w:val="24"/>
+          <w:szCs w:val="24"/>
+        </w:rPr>
+        <w:t xml:space="preserve">Run: </w:t>
+      </w:r>
+      <w:proofErr w:type="spellStart"/>
+      <w:r>
+        <w:rPr>
+          <w:rFonts w:ascii="Calibri" w:hAnsi="Calibri" w:cs="Calibri"/>
+          <w:sz w:val="24"/>
+          <w:szCs w:val="24"/>
+        </w:rPr>
+        <w:t>mvn</w:t>
+      </w:r>
+      <w:proofErr w:type="spellEnd"/>
+      <w:r>
+        <w:rPr>
+          <w:rFonts w:ascii="Calibri" w:hAnsi="Calibri" w:cs="Calibri"/>
+          <w:sz w:val="24"/>
+          <w:szCs w:val="24"/>
+        </w:rPr>
+        <w:t xml:space="preserve"> </w:t>
+      </w:r>
+      <w:proofErr w:type="spellStart"/>
+      <w:proofErr w:type="gramStart"/>
+      <w:r>
+        <w:rPr>
+          <w:rFonts w:ascii="Calibri" w:hAnsi="Calibri" w:cs="Calibri"/>
+          <w:sz w:val="24"/>
+          <w:szCs w:val="24"/>
+        </w:rPr>
+        <w:t>jetty:run</w:t>
+      </w:r>
+      <w:proofErr w:type="spellEnd"/>
+      <w:proofErr w:type="gramEnd"/>
+    </w:p>
+    <w:p>
+      <w:pPr>
+        <w:numPr>
+          <w:ilvl w:val="0"/>
+          <w:numId w:val="63"/>
+        </w:numPr>
+        <w:tabs>
+          <w:tab w:val="clear" w:pos="720"/>
+        </w:tabs>
+        <w:rPr>
+          <w:rFonts w:ascii="Calibri" w:hAnsi="Calibri" w:cs="Calibri"/>
+          <w:sz w:val="24"/>
+          <w:szCs w:val="24"/>
+        </w:rPr>
+      </w:pPr>
+      <w:r>
+        <w:rPr>
+          <w:rFonts w:ascii="Calibri" w:hAnsi="Calibri" w:cs="Calibri"/>
+          <w:sz w:val="24"/>
+          <w:szCs w:val="24"/>
+        </w:rPr>
+        <w:t>Open your browser and go to http://localhost:8080/ to access the search engine web interface</w:t>
       </w:r>
     </w:p>
     <w:p>
@@ -1211,6 +1395,7 @@
           <w:sz w:val="24"/>
           <w:szCs w:val="24"/>
         </w:rPr>
+        <w:lastRenderedPageBreak/>
         <w:t>Testing involved extensive use of TestProgram.java for database integrity and functionality validation, as well as real-time command-line (SearchProgram.java) and web interface (SearchServlet.java) interaction.</w:t>
       </w:r>
     </w:p>
@@ -1253,7 +1438,6 @@
           <w:sz w:val="24"/>
           <w:szCs w:val="24"/>
         </w:rPr>
-        <w:lastRenderedPageBreak/>
         <w:t>Web interface validated comprehensive result metadata, including child and parent links.</w:t>
       </w:r>
     </w:p>
@@ -1585,6 +1769,7 @@
           <w:sz w:val="24"/>
           <w:szCs w:val="24"/>
         </w:rPr>
+        <w:lastRenderedPageBreak/>
         <w:t>Refine interface responsiveness, particularly for the web-based search service.</w:t>
       </w:r>
     </w:p>
@@ -1646,7 +1831,6 @@
           <w:sz w:val="24"/>
           <w:szCs w:val="24"/>
         </w:rPr>
-        <w:lastRenderedPageBreak/>
         <w:t>Integration of user feedback mechanisms to further refine search accuracy.</w:t>
       </w:r>
     </w:p>
@@ -2005,7 +2189,6 @@
           <w:szCs w:val="24"/>
           <w:u w:val="single"/>
         </w:rPr>
-        <w:lastRenderedPageBreak/>
         <w:drawing>
           <wp:anchor distT="0" distB="0" distL="114300" distR="114300" simplePos="0" relativeHeight="251659264" behindDoc="0" locked="0" layoutInCell="1" allowOverlap="1" wp14:anchorId="0C88BC48" wp14:editId="0CB083E7">
             <wp:simplePos x="0" y="0"/>

</xml_diff>